<commit_message>
add statement on accident reporting
</commit_message>
<xml_diff>
--- a/lab_safety_docs/template_uw_lab-specific_training_checklist.docx
+++ b/lab_safety_docs/template_uw_lab-specific_training_checklist.docx
@@ -274,7 +274,7 @@
     </w:p>
     <w:tbl>
       <w:tblPr>
-        <w:tblW w:w="4600" w:type="pct"/>
+        <w:tblW w:w="9360" w:type="dxa"/>
         <w:jc w:val="left"/>
         <w:tblInd w:w="0" w:type="dxa"/>
         <w:tblBorders/>
@@ -287,7 +287,7 @@
         <w:tblLook w:val="01e0" w:noVBand="0" w:noHBand="0" w:lastColumn="1" w:firstColumn="1" w:lastRow="1" w:firstRow="1"/>
       </w:tblPr>
       <w:tblGrid>
-        <w:gridCol w:w="9273"/>
+        <w:gridCol w:w="9360"/>
       </w:tblGrid>
       <w:tr>
         <w:trPr>
@@ -295,7 +295,7 @@
         </w:trPr>
         <w:tc>
           <w:tcPr>
-            <w:tcW w:w="9273" w:type="dxa"/>
+            <w:tcW w:w="9360" w:type="dxa"/>
             <w:tcBorders/>
             <w:shd w:fill="auto" w:val="clear"/>
             <w:vAlign w:val="center"/>
@@ -328,14 +328,16 @@
               <w:fldChar w:fldCharType="separate"/>
             </w:r>
             <w:bookmarkStart w:id="1" w:name="Check1"/>
-            <w:bookmarkStart w:id="2" w:name="__Fieldmark__34_1566582008"/>
-            <w:bookmarkStart w:id="3" w:name="__Fieldmark__229_811923242"/>
+            <w:bookmarkStart w:id="2" w:name="__Fieldmark__37_2123875357"/>
+            <w:bookmarkStart w:id="3" w:name="__Fieldmark__34_1566582008"/>
             <w:bookmarkStart w:id="4" w:name="__Fieldmark__36_811923242"/>
-            <w:bookmarkStart w:id="5" w:name="__Fieldmark__34_1566582008"/>
-            <w:bookmarkStart w:id="6" w:name="__Fieldmark__34_1566582008"/>
+            <w:bookmarkStart w:id="5" w:name="__Fieldmark__229_811923242"/>
+            <w:bookmarkStart w:id="6" w:name="__Fieldmark__37_2123875357"/>
+            <w:bookmarkStart w:id="7" w:name="__Fieldmark__37_2123875357"/>
             <w:bookmarkEnd w:id="3"/>
             <w:bookmarkEnd w:id="4"/>
-            <w:bookmarkEnd w:id="6"/>
+            <w:bookmarkEnd w:id="5"/>
+            <w:bookmarkEnd w:id="7"/>
             <w:r>
               <w:rPr/>
             </w:r>
@@ -400,14 +402,16 @@
             <w:r>
               <w:fldChar w:fldCharType="separate"/>
             </w:r>
-            <w:bookmarkStart w:id="7" w:name="__Fieldmark__48_1566582008"/>
-            <w:bookmarkStart w:id="8" w:name="__Fieldmark__240_811923242"/>
-            <w:bookmarkStart w:id="9" w:name="__Fieldmark__45_811923242"/>
-            <w:bookmarkStart w:id="10" w:name="__Fieldmark__48_1566582008"/>
-            <w:bookmarkStart w:id="11" w:name="__Fieldmark__48_1566582008"/>
-            <w:bookmarkEnd w:id="8"/>
+            <w:bookmarkStart w:id="8" w:name="__Fieldmark__54_2123875357"/>
+            <w:bookmarkStart w:id="9" w:name="__Fieldmark__48_1566582008"/>
+            <w:bookmarkStart w:id="10" w:name="__Fieldmark__45_811923242"/>
+            <w:bookmarkStart w:id="11" w:name="__Fieldmark__240_811923242"/>
+            <w:bookmarkStart w:id="12" w:name="__Fieldmark__54_2123875357"/>
+            <w:bookmarkStart w:id="13" w:name="__Fieldmark__54_2123875357"/>
             <w:bookmarkEnd w:id="9"/>
+            <w:bookmarkEnd w:id="10"/>
             <w:bookmarkEnd w:id="11"/>
+            <w:bookmarkEnd w:id="13"/>
             <w:r>
               <w:rPr/>
             </w:r>
@@ -442,8 +446,8 @@
               </w:numPr>
               <w:rPr/>
             </w:pPr>
-            <w:bookmarkStart w:id="12" w:name="_GoBack"/>
-            <w:bookmarkEnd w:id="12"/>
+            <w:bookmarkStart w:id="14" w:name="_GoBack"/>
+            <w:bookmarkEnd w:id="14"/>
             <w:r>
               <w:rPr/>
               <w:t>Remove and discard gloves before touching doorknobs or answering the phone</w:t>
@@ -497,14 +501,16 @@
             <w:r>
               <w:fldChar w:fldCharType="separate"/>
             </w:r>
-            <w:bookmarkStart w:id="13" w:name="__Fieldmark__66_1566582008"/>
-            <w:bookmarkStart w:id="14" w:name="__Fieldmark__255_811923242"/>
-            <w:bookmarkStart w:id="15" w:name="__Fieldmark__60_811923242"/>
+            <w:bookmarkStart w:id="15" w:name="__Fieldmark__75_2123875357"/>
             <w:bookmarkStart w:id="16" w:name="__Fieldmark__66_1566582008"/>
-            <w:bookmarkStart w:id="17" w:name="__Fieldmark__66_1566582008"/>
-            <w:bookmarkEnd w:id="14"/>
-            <w:bookmarkEnd w:id="15"/>
+            <w:bookmarkStart w:id="17" w:name="__Fieldmark__60_811923242"/>
+            <w:bookmarkStart w:id="18" w:name="__Fieldmark__255_811923242"/>
+            <w:bookmarkStart w:id="19" w:name="__Fieldmark__75_2123875357"/>
+            <w:bookmarkStart w:id="20" w:name="__Fieldmark__75_2123875357"/>
+            <w:bookmarkEnd w:id="16"/>
             <w:bookmarkEnd w:id="17"/>
+            <w:bookmarkEnd w:id="18"/>
+            <w:bookmarkEnd w:id="20"/>
             <w:r>
               <w:rPr/>
             </w:r>
@@ -540,14 +546,16 @@
             <w:r>
               <w:fldChar w:fldCharType="separate"/>
             </w:r>
-            <w:bookmarkStart w:id="18" w:name="__Fieldmark__78_1566582008"/>
-            <w:bookmarkStart w:id="19" w:name="__Fieldmark__264_811923242"/>
-            <w:bookmarkStart w:id="20" w:name="__Fieldmark__65_811923242"/>
-            <w:bookmarkStart w:id="21" w:name="__Fieldmark__78_1566582008"/>
+            <w:bookmarkStart w:id="21" w:name="__Fieldmark__90_2123875357"/>
             <w:bookmarkStart w:id="22" w:name="__Fieldmark__78_1566582008"/>
-            <w:bookmarkEnd w:id="19"/>
-            <w:bookmarkEnd w:id="20"/>
+            <w:bookmarkStart w:id="23" w:name="__Fieldmark__65_811923242"/>
+            <w:bookmarkStart w:id="24" w:name="__Fieldmark__264_811923242"/>
+            <w:bookmarkStart w:id="25" w:name="__Fieldmark__90_2123875357"/>
+            <w:bookmarkStart w:id="26" w:name="__Fieldmark__90_2123875357"/>
             <w:bookmarkEnd w:id="22"/>
+            <w:bookmarkEnd w:id="23"/>
+            <w:bookmarkEnd w:id="24"/>
+            <w:bookmarkEnd w:id="26"/>
             <w:r>
               <w:rPr/>
             </w:r>
@@ -583,14 +591,16 @@
             <w:r>
               <w:fldChar w:fldCharType="separate"/>
             </w:r>
-            <w:bookmarkStart w:id="23" w:name="__Fieldmark__90_1566582008"/>
-            <w:bookmarkStart w:id="24" w:name="__Fieldmark__273_811923242"/>
-            <w:bookmarkStart w:id="25" w:name="__Fieldmark__74_811923242"/>
-            <w:bookmarkStart w:id="26" w:name="__Fieldmark__90_1566582008"/>
-            <w:bookmarkStart w:id="27" w:name="__Fieldmark__90_1566582008"/>
-            <w:bookmarkEnd w:id="24"/>
-            <w:bookmarkEnd w:id="25"/>
-            <w:bookmarkEnd w:id="27"/>
+            <w:bookmarkStart w:id="27" w:name="__Fieldmark__105_2123875357"/>
+            <w:bookmarkStart w:id="28" w:name="__Fieldmark__90_1566582008"/>
+            <w:bookmarkStart w:id="29" w:name="__Fieldmark__74_811923242"/>
+            <w:bookmarkStart w:id="30" w:name="__Fieldmark__273_811923242"/>
+            <w:bookmarkStart w:id="31" w:name="__Fieldmark__105_2123875357"/>
+            <w:bookmarkStart w:id="32" w:name="__Fieldmark__105_2123875357"/>
+            <w:bookmarkEnd w:id="28"/>
+            <w:bookmarkEnd w:id="29"/>
+            <w:bookmarkEnd w:id="30"/>
+            <w:bookmarkEnd w:id="32"/>
             <w:r>
               <w:rPr/>
             </w:r>
@@ -626,14 +636,16 @@
             <w:r>
               <w:fldChar w:fldCharType="separate"/>
             </w:r>
-            <w:bookmarkStart w:id="28" w:name="__Fieldmark__102_1566582008"/>
-            <w:bookmarkStart w:id="29" w:name="__Fieldmark__284_811923242"/>
-            <w:bookmarkStart w:id="30" w:name="__Fieldmark__82_811923242"/>
-            <w:bookmarkStart w:id="31" w:name="__Fieldmark__102_1566582008"/>
-            <w:bookmarkStart w:id="32" w:name="__Fieldmark__102_1566582008"/>
-            <w:bookmarkEnd w:id="29"/>
-            <w:bookmarkEnd w:id="30"/>
-            <w:bookmarkEnd w:id="32"/>
+            <w:bookmarkStart w:id="33" w:name="__Fieldmark__120_2123875357"/>
+            <w:bookmarkStart w:id="34" w:name="__Fieldmark__102_1566582008"/>
+            <w:bookmarkStart w:id="35" w:name="__Fieldmark__82_811923242"/>
+            <w:bookmarkStart w:id="36" w:name="__Fieldmark__284_811923242"/>
+            <w:bookmarkStart w:id="37" w:name="__Fieldmark__120_2123875357"/>
+            <w:bookmarkStart w:id="38" w:name="__Fieldmark__120_2123875357"/>
+            <w:bookmarkEnd w:id="34"/>
+            <w:bookmarkEnd w:id="35"/>
+            <w:bookmarkEnd w:id="36"/>
+            <w:bookmarkEnd w:id="38"/>
             <w:r>
               <w:rPr/>
             </w:r>
@@ -669,14 +681,16 @@
             <w:r>
               <w:fldChar w:fldCharType="separate"/>
             </w:r>
-            <w:bookmarkStart w:id="33" w:name="__Fieldmark__114_1566582008"/>
-            <w:bookmarkStart w:id="34" w:name="__Fieldmark__293_811923242"/>
-            <w:bookmarkStart w:id="35" w:name="__Fieldmark__87_811923242"/>
-            <w:bookmarkStart w:id="36" w:name="__Fieldmark__114_1566582008"/>
-            <w:bookmarkStart w:id="37" w:name="__Fieldmark__114_1566582008"/>
-            <w:bookmarkEnd w:id="34"/>
-            <w:bookmarkEnd w:id="35"/>
-            <w:bookmarkEnd w:id="37"/>
+            <w:bookmarkStart w:id="39" w:name="__Fieldmark__135_2123875357"/>
+            <w:bookmarkStart w:id="40" w:name="__Fieldmark__114_1566582008"/>
+            <w:bookmarkStart w:id="41" w:name="__Fieldmark__87_811923242"/>
+            <w:bookmarkStart w:id="42" w:name="__Fieldmark__293_811923242"/>
+            <w:bookmarkStart w:id="43" w:name="__Fieldmark__135_2123875357"/>
+            <w:bookmarkStart w:id="44" w:name="__Fieldmark__135_2123875357"/>
+            <w:bookmarkEnd w:id="40"/>
+            <w:bookmarkEnd w:id="41"/>
+            <w:bookmarkEnd w:id="42"/>
+            <w:bookmarkEnd w:id="44"/>
             <w:r>
               <w:rPr/>
             </w:r>
@@ -727,14 +741,16 @@
             <w:r>
               <w:fldChar w:fldCharType="separate"/>
             </w:r>
-            <w:bookmarkStart w:id="38" w:name="__Fieldmark__127_1566582008"/>
-            <w:bookmarkStart w:id="39" w:name="__Fieldmark__303_811923242"/>
-            <w:bookmarkStart w:id="40" w:name="__Fieldmark__95_811923242"/>
-            <w:bookmarkStart w:id="41" w:name="__Fieldmark__127_1566582008"/>
-            <w:bookmarkStart w:id="42" w:name="__Fieldmark__127_1566582008"/>
-            <w:bookmarkEnd w:id="39"/>
-            <w:bookmarkEnd w:id="40"/>
-            <w:bookmarkEnd w:id="42"/>
+            <w:bookmarkStart w:id="45" w:name="__Fieldmark__151_2123875357"/>
+            <w:bookmarkStart w:id="46" w:name="__Fieldmark__127_1566582008"/>
+            <w:bookmarkStart w:id="47" w:name="__Fieldmark__95_811923242"/>
+            <w:bookmarkStart w:id="48" w:name="__Fieldmark__303_811923242"/>
+            <w:bookmarkStart w:id="49" w:name="__Fieldmark__151_2123875357"/>
+            <w:bookmarkStart w:id="50" w:name="__Fieldmark__151_2123875357"/>
+            <w:bookmarkEnd w:id="46"/>
+            <w:bookmarkEnd w:id="47"/>
+            <w:bookmarkEnd w:id="48"/>
+            <w:bookmarkEnd w:id="50"/>
             <w:r>
               <w:rPr/>
             </w:r>
@@ -785,14 +801,16 @@
             <w:r>
               <w:fldChar w:fldCharType="separate"/>
             </w:r>
-            <w:bookmarkStart w:id="43" w:name="__Fieldmark__140_1566582008"/>
-            <w:bookmarkStart w:id="44" w:name="__Fieldmark__313_811923242"/>
-            <w:bookmarkStart w:id="45" w:name="__Fieldmark__107_811923242"/>
-            <w:bookmarkStart w:id="46" w:name="__Fieldmark__140_1566582008"/>
-            <w:bookmarkStart w:id="47" w:name="__Fieldmark__140_1566582008"/>
-            <w:bookmarkEnd w:id="44"/>
-            <w:bookmarkEnd w:id="45"/>
-            <w:bookmarkEnd w:id="47"/>
+            <w:bookmarkStart w:id="51" w:name="__Fieldmark__167_2123875357"/>
+            <w:bookmarkStart w:id="52" w:name="__Fieldmark__140_1566582008"/>
+            <w:bookmarkStart w:id="53" w:name="__Fieldmark__107_811923242"/>
+            <w:bookmarkStart w:id="54" w:name="__Fieldmark__313_811923242"/>
+            <w:bookmarkStart w:id="55" w:name="__Fieldmark__167_2123875357"/>
+            <w:bookmarkStart w:id="56" w:name="__Fieldmark__167_2123875357"/>
+            <w:bookmarkEnd w:id="52"/>
+            <w:bookmarkEnd w:id="53"/>
+            <w:bookmarkEnd w:id="54"/>
+            <w:bookmarkEnd w:id="56"/>
             <w:r>
               <w:rPr/>
             </w:r>
@@ -815,7 +833,35 @@
             </w:pPr>
             <w:r>
               <w:rPr/>
-              <w:t>Spill cleanup, Earthquake, fire</w:t>
+              <w:t>Spill cleanup</w:t>
+            </w:r>
+          </w:p>
+          <w:p>
+            <w:pPr>
+              <w:pStyle w:val="ListParagraph"/>
+              <w:numPr>
+                <w:ilvl w:val="0"/>
+                <w:numId w:val="3"/>
+              </w:numPr>
+              <w:rPr/>
+            </w:pPr>
+            <w:r>
+              <w:rPr/>
+              <w:t>Accident procedures and reporting (e.g. OARS)</w:t>
+            </w:r>
+          </w:p>
+          <w:p>
+            <w:pPr>
+              <w:pStyle w:val="ListParagraph"/>
+              <w:numPr>
+                <w:ilvl w:val="0"/>
+                <w:numId w:val="3"/>
+              </w:numPr>
+              <w:rPr/>
+            </w:pPr>
+            <w:r>
+              <w:rPr/>
+              <w:t>Earthquake, fire</w:t>
             </w:r>
           </w:p>
           <w:p>
@@ -847,10 +893,10 @@
               <w:tblLook w:val="01e0" w:noVBand="0" w:noHBand="0" w:lastColumn="1" w:firstColumn="1" w:lastRow="1" w:firstRow="1"/>
             </w:tblPr>
             <w:tblGrid>
-              <w:gridCol w:w="2518"/>
-              <w:gridCol w:w="1824"/>
-              <w:gridCol w:w="3679"/>
-              <w:gridCol w:w="323"/>
+              <w:gridCol w:w="2542"/>
+              <w:gridCol w:w="1841"/>
+              <w:gridCol w:w="3714"/>
+              <w:gridCol w:w="326"/>
             </w:tblGrid>
             <w:tr>
               <w:trPr>
@@ -858,7 +904,7 @@
               </w:trPr>
               <w:tc>
                 <w:tcPr>
-                  <w:tcW w:w="2518" w:type="dxa"/>
+                  <w:tcW w:w="2542" w:type="dxa"/>
                   <w:tcBorders/>
                   <w:shd w:fill="auto" w:val="clear"/>
                   <w:vAlign w:val="bottom"/>
@@ -880,7 +926,7 @@
               </w:tc>
               <w:tc>
                 <w:tcPr>
-                  <w:tcW w:w="1824" w:type="dxa"/>
+                  <w:tcW w:w="1841" w:type="dxa"/>
                   <w:tcBorders>
                     <w:top w:val="single" w:sz="4" w:space="0" w:color="BFBFBF"/>
                     <w:bottom w:val="single" w:sz="4" w:space="0" w:color="BFBFBF"/>
@@ -904,7 +950,7 @@
               </w:tc>
               <w:tc>
                 <w:tcPr>
-                  <w:tcW w:w="3679" w:type="dxa"/>
+                  <w:tcW w:w="3714" w:type="dxa"/>
                   <w:tcBorders>
                     <w:top w:val="single" w:sz="4" w:space="0" w:color="BFBFBF"/>
                     <w:bottom w:val="single" w:sz="4" w:space="0" w:color="BFBFBF"/>
@@ -929,7 +975,7 @@
               </w:tc>
               <w:tc>
                 <w:tcPr>
-                  <w:tcW w:w="323" w:type="dxa"/>
+                  <w:tcW w:w="326" w:type="dxa"/>
                   <w:tcBorders/>
                   <w:shd w:fill="auto" w:val="clear"/>
                 </w:tcPr>
@@ -970,7 +1016,7 @@
         </w:trPr>
         <w:tc>
           <w:tcPr>
-            <w:tcW w:w="9273" w:type="dxa"/>
+            <w:tcW w:w="9360" w:type="dxa"/>
             <w:tcBorders/>
             <w:shd w:fill="auto" w:val="clear"/>
             <w:vAlign w:val="center"/>
@@ -3022,6 +3068,258 @@
       <w:rFonts w:cs="Wingdings"/>
     </w:rPr>
   </w:style>
+  <w:style w:type="character" w:styleId="ListLabel119">
+    <w:name w:val="ListLabel 119"/>
+    <w:qFormat/>
+    <w:rPr>
+      <w:rFonts w:cs="Symbol"/>
+    </w:rPr>
+  </w:style>
+  <w:style w:type="character" w:styleId="ListLabel120">
+    <w:name w:val="ListLabel 120"/>
+    <w:qFormat/>
+    <w:rPr>
+      <w:rFonts w:cs="Courier New"/>
+    </w:rPr>
+  </w:style>
+  <w:style w:type="character" w:styleId="ListLabel121">
+    <w:name w:val="ListLabel 121"/>
+    <w:qFormat/>
+    <w:rPr>
+      <w:rFonts w:cs="Wingdings"/>
+    </w:rPr>
+  </w:style>
+  <w:style w:type="character" w:styleId="ListLabel122">
+    <w:name w:val="ListLabel 122"/>
+    <w:qFormat/>
+    <w:rPr>
+      <w:rFonts w:cs="Symbol"/>
+    </w:rPr>
+  </w:style>
+  <w:style w:type="character" w:styleId="ListLabel123">
+    <w:name w:val="ListLabel 123"/>
+    <w:qFormat/>
+    <w:rPr>
+      <w:rFonts w:cs="Courier New"/>
+    </w:rPr>
+  </w:style>
+  <w:style w:type="character" w:styleId="ListLabel124">
+    <w:name w:val="ListLabel 124"/>
+    <w:qFormat/>
+    <w:rPr>
+      <w:rFonts w:cs="Wingdings"/>
+    </w:rPr>
+  </w:style>
+  <w:style w:type="character" w:styleId="ListLabel125">
+    <w:name w:val="ListLabel 125"/>
+    <w:qFormat/>
+    <w:rPr>
+      <w:rFonts w:cs="Symbol"/>
+    </w:rPr>
+  </w:style>
+  <w:style w:type="character" w:styleId="ListLabel126">
+    <w:name w:val="ListLabel 126"/>
+    <w:qFormat/>
+    <w:rPr>
+      <w:rFonts w:cs="Courier New"/>
+    </w:rPr>
+  </w:style>
+  <w:style w:type="character" w:styleId="ListLabel127">
+    <w:name w:val="ListLabel 127"/>
+    <w:qFormat/>
+    <w:rPr>
+      <w:rFonts w:cs="Wingdings"/>
+    </w:rPr>
+  </w:style>
+  <w:style w:type="character" w:styleId="ListLabel128">
+    <w:name w:val="ListLabel 128"/>
+    <w:qFormat/>
+    <w:rPr>
+      <w:rFonts w:cs="Symbol"/>
+    </w:rPr>
+  </w:style>
+  <w:style w:type="character" w:styleId="ListLabel129">
+    <w:name w:val="ListLabel 129"/>
+    <w:qFormat/>
+    <w:rPr>
+      <w:rFonts w:cs="Courier New"/>
+    </w:rPr>
+  </w:style>
+  <w:style w:type="character" w:styleId="ListLabel130">
+    <w:name w:val="ListLabel 130"/>
+    <w:qFormat/>
+    <w:rPr>
+      <w:rFonts w:cs="Wingdings"/>
+    </w:rPr>
+  </w:style>
+  <w:style w:type="character" w:styleId="ListLabel131">
+    <w:name w:val="ListLabel 131"/>
+    <w:qFormat/>
+    <w:rPr>
+      <w:rFonts w:cs="Symbol"/>
+    </w:rPr>
+  </w:style>
+  <w:style w:type="character" w:styleId="ListLabel132">
+    <w:name w:val="ListLabel 132"/>
+    <w:qFormat/>
+    <w:rPr>
+      <w:rFonts w:cs="Courier New"/>
+    </w:rPr>
+  </w:style>
+  <w:style w:type="character" w:styleId="ListLabel133">
+    <w:name w:val="ListLabel 133"/>
+    <w:qFormat/>
+    <w:rPr>
+      <w:rFonts w:cs="Wingdings"/>
+    </w:rPr>
+  </w:style>
+  <w:style w:type="character" w:styleId="ListLabel134">
+    <w:name w:val="ListLabel 134"/>
+    <w:qFormat/>
+    <w:rPr>
+      <w:rFonts w:cs="Symbol"/>
+    </w:rPr>
+  </w:style>
+  <w:style w:type="character" w:styleId="ListLabel135">
+    <w:name w:val="ListLabel 135"/>
+    <w:qFormat/>
+    <w:rPr>
+      <w:rFonts w:cs="Courier New"/>
+    </w:rPr>
+  </w:style>
+  <w:style w:type="character" w:styleId="ListLabel136">
+    <w:name w:val="ListLabel 136"/>
+    <w:qFormat/>
+    <w:rPr>
+      <w:rFonts w:cs="Wingdings"/>
+    </w:rPr>
+  </w:style>
+  <w:style w:type="character" w:styleId="ListLabel137">
+    <w:name w:val="ListLabel 137"/>
+    <w:qFormat/>
+    <w:rPr>
+      <w:rFonts w:cs="Symbol"/>
+    </w:rPr>
+  </w:style>
+  <w:style w:type="character" w:styleId="ListLabel138">
+    <w:name w:val="ListLabel 138"/>
+    <w:qFormat/>
+    <w:rPr>
+      <w:rFonts w:cs="Courier New"/>
+    </w:rPr>
+  </w:style>
+  <w:style w:type="character" w:styleId="ListLabel139">
+    <w:name w:val="ListLabel 139"/>
+    <w:qFormat/>
+    <w:rPr>
+      <w:rFonts w:cs="Wingdings"/>
+    </w:rPr>
+  </w:style>
+  <w:style w:type="character" w:styleId="ListLabel140">
+    <w:name w:val="ListLabel 140"/>
+    <w:qFormat/>
+    <w:rPr>
+      <w:rFonts w:cs="Symbol"/>
+    </w:rPr>
+  </w:style>
+  <w:style w:type="character" w:styleId="ListLabel141">
+    <w:name w:val="ListLabel 141"/>
+    <w:qFormat/>
+    <w:rPr>
+      <w:rFonts w:cs="Courier New"/>
+    </w:rPr>
+  </w:style>
+  <w:style w:type="character" w:styleId="ListLabel142">
+    <w:name w:val="ListLabel 142"/>
+    <w:qFormat/>
+    <w:rPr>
+      <w:rFonts w:cs="Wingdings"/>
+    </w:rPr>
+  </w:style>
+  <w:style w:type="character" w:styleId="ListLabel143">
+    <w:name w:val="ListLabel 143"/>
+    <w:qFormat/>
+    <w:rPr>
+      <w:rFonts w:cs="Symbol"/>
+    </w:rPr>
+  </w:style>
+  <w:style w:type="character" w:styleId="ListLabel144">
+    <w:name w:val="ListLabel 144"/>
+    <w:qFormat/>
+    <w:rPr>
+      <w:rFonts w:cs="Courier New"/>
+    </w:rPr>
+  </w:style>
+  <w:style w:type="character" w:styleId="ListLabel145">
+    <w:name w:val="ListLabel 145"/>
+    <w:qFormat/>
+    <w:rPr>
+      <w:rFonts w:cs="Wingdings"/>
+    </w:rPr>
+  </w:style>
+  <w:style w:type="character" w:styleId="ListLabel146">
+    <w:name w:val="ListLabel 146"/>
+    <w:qFormat/>
+    <w:rPr>
+      <w:rFonts w:cs="Symbol"/>
+    </w:rPr>
+  </w:style>
+  <w:style w:type="character" w:styleId="ListLabel147">
+    <w:name w:val="ListLabel 147"/>
+    <w:qFormat/>
+    <w:rPr>
+      <w:rFonts w:cs="Courier New"/>
+    </w:rPr>
+  </w:style>
+  <w:style w:type="character" w:styleId="ListLabel148">
+    <w:name w:val="ListLabel 148"/>
+    <w:qFormat/>
+    <w:rPr>
+      <w:rFonts w:cs="Wingdings"/>
+    </w:rPr>
+  </w:style>
+  <w:style w:type="character" w:styleId="ListLabel149">
+    <w:name w:val="ListLabel 149"/>
+    <w:qFormat/>
+    <w:rPr>
+      <w:rFonts w:cs="Symbol"/>
+    </w:rPr>
+  </w:style>
+  <w:style w:type="character" w:styleId="ListLabel150">
+    <w:name w:val="ListLabel 150"/>
+    <w:qFormat/>
+    <w:rPr>
+      <w:rFonts w:cs="Courier New"/>
+    </w:rPr>
+  </w:style>
+  <w:style w:type="character" w:styleId="ListLabel151">
+    <w:name w:val="ListLabel 151"/>
+    <w:qFormat/>
+    <w:rPr>
+      <w:rFonts w:cs="Wingdings"/>
+    </w:rPr>
+  </w:style>
+  <w:style w:type="character" w:styleId="ListLabel152">
+    <w:name w:val="ListLabel 152"/>
+    <w:qFormat/>
+    <w:rPr>
+      <w:rFonts w:cs="Symbol"/>
+    </w:rPr>
+  </w:style>
+  <w:style w:type="character" w:styleId="ListLabel153">
+    <w:name w:val="ListLabel 153"/>
+    <w:qFormat/>
+    <w:rPr>
+      <w:rFonts w:cs="Courier New"/>
+    </w:rPr>
+  </w:style>
+  <w:style w:type="character" w:styleId="ListLabel154">
+    <w:name w:val="ListLabel 154"/>
+    <w:qFormat/>
+    <w:rPr>
+      <w:rFonts w:cs="Wingdings"/>
+    </w:rPr>
+  </w:style>
   <w:style w:type="paragraph" w:styleId="Heading">
     <w:name w:val="Heading"/>
     <w:basedOn w:val="Normal"/>

</xml_diff>